<commit_message>
Fixed some bugs in lab1
</commit_message>
<xml_diff>
--- a/lab1/Лабораторна 1.docx
+++ b/lab1/Лабораторна 1.docx
@@ -2851,6 +2851,85 @@
           <w:szCs w:val="28"/>
         </w:rPr>
       </w:pPr>
+      <w:r>
+        <w:rPr>
+          <w:rFonts w:ascii="Times New Roman" w:hAnsi="Times New Roman" w:cs="Times New Roman"/>
+          <w:sz w:val="28"/>
+          <w:szCs w:val="28"/>
+        </w:rPr>
+        <w:t xml:space="preserve">Тепер сайт завантажений до </w:t>
+      </w:r>
+      <w:r>
+        <w:rPr>
+          <w:rFonts w:ascii="Times New Roman" w:hAnsi="Times New Roman" w:cs="Times New Roman"/>
+          <w:sz w:val="28"/>
+          <w:szCs w:val="28"/>
+          <w:lang w:val="en-US"/>
+        </w:rPr>
+        <w:t xml:space="preserve">GitHub </w:t>
+      </w:r>
+      <w:r>
+        <w:rPr>
+          <w:rFonts w:ascii="Times New Roman" w:hAnsi="Times New Roman" w:cs="Times New Roman"/>
+          <w:sz w:val="28"/>
+          <w:szCs w:val="28"/>
+        </w:rPr>
+        <w:t xml:space="preserve">та опублікований за допомогою </w:t>
+      </w:r>
+      <w:r>
+        <w:rPr>
+          <w:rFonts w:ascii="Times New Roman" w:hAnsi="Times New Roman" w:cs="Times New Roman"/>
+          <w:sz w:val="28"/>
+          <w:szCs w:val="28"/>
+          <w:lang w:val="en-US"/>
+        </w:rPr>
+        <w:t>GitHub Pages</w:t>
+      </w:r>
+      <w:r>
+        <w:rPr>
+          <w:rFonts w:ascii="Times New Roman" w:hAnsi="Times New Roman" w:cs="Times New Roman"/>
+          <w:sz w:val="28"/>
+          <w:szCs w:val="28"/>
+        </w:rPr>
+        <w:t xml:space="preserve">. Ось адреса сайту: </w:t>
+      </w:r>
+      <w:hyperlink r:id="rId8" w:history="1">
+        <w:r>
+          <w:rPr>
+            <w:rStyle w:val="a4"/>
+            <w:rFonts w:ascii="Times New Roman" w:hAnsi="Times New Roman" w:cs="Times New Roman"/>
+            <w:sz w:val="28"/>
+            <w:szCs w:val="28"/>
+          </w:rPr>
+          <w:t>https://muzy4ukv.github.io/Front-End-lab</w:t>
+        </w:r>
+        <w:r>
+          <w:rPr>
+            <w:rStyle w:val="a4"/>
+            <w:rFonts w:ascii="Times New Roman" w:hAnsi="Times New Roman" w:cs="Times New Roman"/>
+            <w:sz w:val="28"/>
+            <w:szCs w:val="28"/>
+          </w:rPr>
+          <w:t>s</w:t>
+        </w:r>
+        <w:r>
+          <w:rPr>
+            <w:rStyle w:val="a4"/>
+            <w:rFonts w:ascii="Times New Roman" w:hAnsi="Times New Roman" w:cs="Times New Roman"/>
+            <w:sz w:val="28"/>
+            <w:szCs w:val="28"/>
+          </w:rPr>
+          <w:t>/lab1/</w:t>
+        </w:r>
+      </w:hyperlink>
+      <w:r>
+        <w:rPr>
+          <w:rFonts w:ascii="Times New Roman" w:hAnsi="Times New Roman" w:cs="Times New Roman"/>
+          <w:sz w:val="28"/>
+          <w:szCs w:val="28"/>
+        </w:rPr>
+        <w:t xml:space="preserve"> Тепер його можна перевірити на </w:t>
+      </w:r>
       <w:proofErr w:type="spellStart"/>
       <w:r>
         <w:rPr>
@@ -2858,9 +2937,147 @@
           <w:sz w:val="28"/>
           <w:szCs w:val="28"/>
         </w:rPr>
-        <w:t>уа</w:t>
+        <w:t>валідаторі</w:t>
       </w:r>
       <w:proofErr w:type="spellEnd"/>
+      <w:r>
+        <w:rPr>
+          <w:rFonts w:ascii="Times New Roman" w:hAnsi="Times New Roman" w:cs="Times New Roman"/>
+          <w:sz w:val="28"/>
+          <w:szCs w:val="28"/>
+        </w:rPr>
+        <w:t>.</w:t>
+      </w:r>
+    </w:p>
+    <w:p>
+      <w:pPr>
+        <w:pStyle w:val="a6"/>
+        <w:numPr>
+          <w:ilvl w:val="0"/>
+          <w:numId w:val="23"/>
+        </w:numPr>
+        <w:tabs>
+          <w:tab w:val="left" w:pos="426"/>
+        </w:tabs>
+        <w:spacing w:line="276" w:lineRule="auto"/>
+        <w:ind w:left="0" w:firstLine="0"/>
+        <w:jc w:val="both"/>
+        <w:rPr>
+          <w:rFonts w:ascii="Times New Roman" w:hAnsi="Times New Roman" w:cs="Times New Roman"/>
+          <w:sz w:val="28"/>
+          <w:szCs w:val="28"/>
+        </w:rPr>
+      </w:pPr>
+      <w:r>
+        <w:rPr>
+          <w:rFonts w:ascii="Times New Roman" w:hAnsi="Times New Roman" w:cs="Times New Roman"/>
+          <w:sz w:val="28"/>
+          <w:szCs w:val="28"/>
+        </w:rPr>
+        <w:t xml:space="preserve">Для </w:t>
+      </w:r>
+      <w:proofErr w:type="spellStart"/>
+      <w:r>
+        <w:rPr>
+          <w:rFonts w:ascii="Times New Roman" w:hAnsi="Times New Roman" w:cs="Times New Roman"/>
+          <w:sz w:val="28"/>
+          <w:szCs w:val="28"/>
+        </w:rPr>
+        <w:t>валідації</w:t>
+      </w:r>
+      <w:proofErr w:type="spellEnd"/>
+      <w:r>
+        <w:rPr>
+          <w:rFonts w:ascii="Times New Roman" w:hAnsi="Times New Roman" w:cs="Times New Roman"/>
+          <w:sz w:val="28"/>
+          <w:szCs w:val="28"/>
+        </w:rPr>
+        <w:t xml:space="preserve"> я використав сервіс </w:t>
+      </w:r>
+      <w:r>
+        <w:rPr>
+          <w:rFonts w:ascii="Times New Roman" w:hAnsi="Times New Roman" w:cs="Times New Roman"/>
+          <w:sz w:val="28"/>
+          <w:szCs w:val="28"/>
+          <w:lang w:val="en-US"/>
+        </w:rPr>
+        <w:t>ValidatorW3</w:t>
+      </w:r>
+      <w:r>
+        <w:rPr>
+          <w:rFonts w:ascii="Times New Roman" w:hAnsi="Times New Roman" w:cs="Times New Roman"/>
+          <w:sz w:val="28"/>
+          <w:szCs w:val="28"/>
+        </w:rPr>
+        <w:t>, який вказав на наступні помилки</w:t>
+      </w:r>
+    </w:p>
+    <w:p>
+      <w:pPr>
+        <w:pStyle w:val="a6"/>
+        <w:numPr>
+          <w:ilvl w:val="0"/>
+          <w:numId w:val="23"/>
+        </w:numPr>
+        <w:tabs>
+          <w:tab w:val="left" w:pos="426"/>
+        </w:tabs>
+        <w:spacing w:line="276" w:lineRule="auto"/>
+        <w:ind w:left="0" w:firstLine="0"/>
+        <w:jc w:val="both"/>
+        <w:rPr>
+          <w:rFonts w:ascii="Times New Roman" w:hAnsi="Times New Roman" w:cs="Times New Roman"/>
+          <w:sz w:val="28"/>
+          <w:szCs w:val="28"/>
+        </w:rPr>
+      </w:pPr>
+      <w:r>
+        <w:rPr>
+          <w:noProof/>
+        </w:rPr>
+        <w:drawing>
+          <wp:inline distT="0" distB="0" distL="0" distR="0" wp14:anchorId="16D8E3EC" wp14:editId="598B9771">
+            <wp:extent cx="5288280" cy="1531620"/>
+            <wp:effectExtent l="0" t="0" r="7620" b="0"/>
+            <wp:docPr id="1" name="Рисунок 1"/>
+            <wp:cNvGraphicFramePr>
+              <a:graphicFrameLocks xmlns:a="http://schemas.openxmlformats.org/drawingml/2006/main" noChangeAspect="1"/>
+            </wp:cNvGraphicFramePr>
+            <a:graphic xmlns:a="http://schemas.openxmlformats.org/drawingml/2006/main">
+              <a:graphicData uri="http://schemas.openxmlformats.org/drawingml/2006/picture">
+                <pic:pic xmlns:pic="http://schemas.openxmlformats.org/drawingml/2006/picture">
+                  <pic:nvPicPr>
+                    <pic:cNvPr id="1" name=""/>
+                    <pic:cNvPicPr/>
+                  </pic:nvPicPr>
+                  <pic:blipFill rotWithShape="1">
+                    <a:blip r:embed="rId9"/>
+                    <a:srcRect l="3174" t="32216" r="5026" b="20517"/>
+                    <a:stretch/>
+                  </pic:blipFill>
+                  <pic:spPr bwMode="auto">
+                    <a:xfrm>
+                      <a:off x="0" y="0"/>
+                      <a:ext cx="5288280" cy="1531620"/>
+                    </a:xfrm>
+                    <a:prstGeom prst="rect">
+                      <a:avLst/>
+                    </a:prstGeom>
+                    <a:ln>
+                      <a:noFill/>
+                    </a:ln>
+                    <a:extLst>
+                      <a:ext uri="{53640926-AAD7-44D8-BBD7-CCE9431645EC}">
+                        <a14:shadowObscured xmlns:a14="http://schemas.microsoft.com/office/drawing/2010/main"/>
+                      </a:ext>
+                    </a:extLst>
+                  </pic:spPr>
+                </pic:pic>
+              </a:graphicData>
+            </a:graphic>
+          </wp:inline>
+        </w:drawing>
+      </w:r>
     </w:p>
     <w:p>
       <w:pPr>
@@ -6308,6 +6525,18 @@
       <w:szCs w:val="20"/>
     </w:rPr>
   </w:style>
+  <w:style w:type="character" w:styleId="af3">
+    <w:name w:val="FollowedHyperlink"/>
+    <w:basedOn w:val="a0"/>
+    <w:uiPriority w:val="99"/>
+    <w:semiHidden/>
+    <w:unhideWhenUsed/>
+    <w:rsid w:val="003744CB"/>
+    <w:rPr>
+      <w:color w:val="954F72" w:themeColor="followedHyperlink"/>
+      <w:u w:val="single"/>
+    </w:rPr>
+  </w:style>
 </w:styles>
 </file>
 

</xml_diff>